<commit_message>
added almost everything, i still need the rules
</commit_message>
<xml_diff>
--- a/Documentatie Iannis Misios.docx
+++ b/Documentatie Iannis Misios.docx
@@ -879,21 +879,333 @@
     <w:p>
       <w:pPr>
         <w:spacing w:line="240" w:lineRule="auto"/>
-        <w:jc w:val="both"/>
-        <w:rPr>
-          <w:rFonts w:ascii="Times New Roman" w:hAnsi="Times New Roman" w:cs="Times New Roman"/>
-          <w:sz w:val="24"/>
-          <w:szCs w:val="24"/>
-        </w:rPr>
-      </w:pPr>
-      <w:r>
-        <w:rPr>
-          <w:rFonts w:ascii="Times New Roman" w:hAnsi="Times New Roman" w:cs="Times New Roman"/>
-          <w:sz w:val="24"/>
-          <w:szCs w:val="24"/>
-        </w:rPr>
-        <w:tab/>
-        <w:t>Pagina principala „index.php” contine in partea de sus un meniu orizontal, care permite deplasarea catre celelalte pagini ale aplicatiei. In continuare exista o lista de idei de campanie trimise de jucatorii care au contribuit prin rubrica „spune-ti ideea”</w:t>
+        <w:ind w:left="708"/>
+        <w:jc w:val="both"/>
+        <w:rPr>
+          <w:rFonts w:ascii="Times New Roman" w:hAnsi="Times New Roman" w:cs="Times New Roman"/>
+          <w:sz w:val="24"/>
+          <w:szCs w:val="24"/>
+        </w:rPr>
+      </w:pPr>
+      <w:r>
+        <w:rPr>
+          <w:rFonts w:ascii="Times New Roman" w:hAnsi="Times New Roman" w:cs="Times New Roman"/>
+          <w:sz w:val="24"/>
+          <w:szCs w:val="24"/>
+        </w:rPr>
+        <w:t xml:space="preserve">   </w:t>
+      </w:r>
+      <w:r>
+        <w:rPr>
+          <w:rFonts w:ascii="Times New Roman" w:hAnsi="Times New Roman" w:cs="Times New Roman"/>
+          <w:b/>
+          <w:sz w:val="24"/>
+          <w:szCs w:val="24"/>
+        </w:rPr>
+        <w:t>1.</w:t>
+      </w:r>
+      <w:r>
+        <w:rPr>
+          <w:rFonts w:ascii="Times New Roman" w:hAnsi="Times New Roman" w:cs="Times New Roman"/>
+          <w:b/>
+          <w:sz w:val="24"/>
+          <w:szCs w:val="24"/>
+        </w:rPr>
+        <w:t>Pagina principala „index.php”</w:t>
+      </w:r>
+      <w:r>
+        <w:rPr>
+          <w:rFonts w:ascii="Times New Roman" w:hAnsi="Times New Roman" w:cs="Times New Roman"/>
+          <w:sz w:val="24"/>
+          <w:szCs w:val="24"/>
+        </w:rPr>
+        <w:t xml:space="preserve"> contine in partea de sus un meniu orizontal, care permite deplasarea catre celelalte pagini ale aplicatiei. In continuare exista o lista de idei de campanie trimise de jucatorii care au contribuit prin rubrica „spune-ti ideea” </w:t>
+      </w:r>
+    </w:p>
+    <w:p>
+      <w:pPr>
+        <w:spacing w:line="240" w:lineRule="auto"/>
+        <w:ind w:left="708" w:firstLine="1"/>
+        <w:jc w:val="both"/>
+        <w:rPr>
+          <w:noProof/>
+          <w:sz w:val="24"/>
+          <w:szCs w:val="24"/>
+        </w:rPr>
+      </w:pPr>
+      <w:r>
+        <w:rPr>
+          <w:rFonts w:ascii="Times New Roman" w:hAnsi="Times New Roman" w:cs="Times New Roman"/>
+          <w:sz w:val="24"/>
+          <w:szCs w:val="24"/>
+        </w:rPr>
+        <w:t xml:space="preserve">    In continuare se prezeinta lista articolelor scrise de utilizatori si administratorii paginii legate de  idei de campanii si mecanici pentru jocul Dungeons and Dragons. Se prezinta titlul, autorul, si o previzualizare. Articolul complet poate fi vazut dand click pe titlul articolului.</w:t>
+      </w:r>
+      <w:r>
+        <w:rPr>
+          <w:noProof/>
+          <w:sz w:val="24"/>
+          <w:szCs w:val="24"/>
+        </w:rPr>
+        <w:t xml:space="preserve"> </w:t>
+      </w:r>
+    </w:p>
+    <w:p>
+      <w:pPr>
+        <w:spacing w:line="240" w:lineRule="auto"/>
+        <w:ind w:left="708" w:firstLine="1"/>
+        <w:jc w:val="center"/>
+        <w:rPr>
+          <w:rFonts w:ascii="Times New Roman" w:hAnsi="Times New Roman" w:cs="Times New Roman"/>
+          <w:sz w:val="24"/>
+          <w:szCs w:val="24"/>
+        </w:rPr>
+      </w:pPr>
+      <w:r>
+        <w:rPr>
+          <w:noProof/>
+          <w:sz w:val="24"/>
+          <w:szCs w:val="24"/>
+        </w:rPr>
+        <w:lastRenderedPageBreak/>
+        <w:drawing>
+          <wp:inline distT="0" distB="0" distL="0" distR="0" wp14:anchorId="217E5B56" wp14:editId="0782BB00">
+            <wp:extent cx="3349182" cy="5500938"/>
+            <wp:effectExtent l="0" t="0" r="3810" b="5080"/>
+            <wp:docPr id="1" name="Picture 1"/>
+            <wp:cNvGraphicFramePr>
+              <a:graphicFrameLocks xmlns:a="http://schemas.openxmlformats.org/drawingml/2006/main" noChangeAspect="1"/>
+            </wp:cNvGraphicFramePr>
+            <a:graphic xmlns:a="http://schemas.openxmlformats.org/drawingml/2006/main">
+              <a:graphicData uri="http://schemas.openxmlformats.org/drawingml/2006/picture">
+                <pic:pic xmlns:pic="http://schemas.openxmlformats.org/drawingml/2006/picture">
+                  <pic:nvPicPr>
+                    <pic:cNvPr id="0" name="Picture 1"/>
+                    <pic:cNvPicPr>
+                      <a:picLocks noChangeAspect="1" noChangeArrowheads="1"/>
+                    </pic:cNvPicPr>
+                  </pic:nvPicPr>
+                  <pic:blipFill>
+                    <a:blip r:embed="rId9" cstate="print">
+                      <a:extLst>
+                        <a:ext uri="{28A0092B-C50C-407E-A947-70E740481C1C}">
+                          <a14:useLocalDpi xmlns:a14="http://schemas.microsoft.com/office/drawing/2010/main" val="0"/>
+                        </a:ext>
+                      </a:extLst>
+                    </a:blip>
+                    <a:srcRect/>
+                    <a:stretch>
+                      <a:fillRect/>
+                    </a:stretch>
+                  </pic:blipFill>
+                  <pic:spPr bwMode="auto">
+                    <a:xfrm>
+                      <a:off x="0" y="0"/>
+                      <a:ext cx="3358534" cy="5516298"/>
+                    </a:xfrm>
+                    <a:prstGeom prst="rect">
+                      <a:avLst/>
+                    </a:prstGeom>
+                    <a:noFill/>
+                    <a:ln>
+                      <a:noFill/>
+                    </a:ln>
+                  </pic:spPr>
+                </pic:pic>
+              </a:graphicData>
+            </a:graphic>
+          </wp:inline>
+        </w:drawing>
+      </w:r>
+    </w:p>
+    <w:p>
+      <w:pPr>
+        <w:spacing w:line="240" w:lineRule="auto"/>
+        <w:ind w:left="708" w:firstLine="1"/>
+        <w:jc w:val="both"/>
+        <w:rPr>
+          <w:rFonts w:ascii="Times New Roman" w:hAnsi="Times New Roman" w:cs="Times New Roman"/>
+          <w:noProof/>
+          <w:sz w:val="24"/>
+          <w:szCs w:val="24"/>
+        </w:rPr>
+      </w:pPr>
+      <w:r>
+        <w:rPr>
+          <w:rFonts w:ascii="Times New Roman" w:hAnsi="Times New Roman" w:cs="Times New Roman"/>
+          <w:sz w:val="24"/>
+          <w:szCs w:val="24"/>
+        </w:rPr>
+        <w:t xml:space="preserve">    2. </w:t>
+      </w:r>
+      <w:r>
+        <w:rPr>
+          <w:rFonts w:ascii="Times New Roman" w:hAnsi="Times New Roman" w:cs="Times New Roman"/>
+          <w:b/>
+          <w:sz w:val="24"/>
+          <w:szCs w:val="24"/>
+        </w:rPr>
+        <w:t>Pagina „Reguli”</w:t>
+      </w:r>
+      <w:r>
+        <w:rPr>
+          <w:rFonts w:ascii="Times New Roman" w:hAnsi="Times New Roman" w:cs="Times New Roman"/>
+          <w:sz w:val="24"/>
+          <w:szCs w:val="24"/>
+        </w:rPr>
+        <w:t xml:space="preserve"> contine in partea de sus meniul amintit anterior, si apoi o serie de informatii legate de jocul Dungeons and Dragons, si regulile dupa care se joaca acesta. Textul este insotit de poze pentru o mai buna intelegere a ideilor.</w:t>
+      </w:r>
+      <w:r>
+        <w:rPr>
+          <w:rFonts w:ascii="Times New Roman" w:hAnsi="Times New Roman" w:cs="Times New Roman"/>
+          <w:noProof/>
+          <w:sz w:val="24"/>
+          <w:szCs w:val="24"/>
+        </w:rPr>
+        <w:t xml:space="preserve"> </w:t>
+      </w:r>
+    </w:p>
+    <w:p>
+      <w:pPr>
+        <w:spacing w:line="240" w:lineRule="auto"/>
+        <w:ind w:left="708" w:firstLine="1"/>
+        <w:jc w:val="center"/>
+        <w:rPr>
+          <w:rFonts w:ascii="Times New Roman" w:hAnsi="Times New Roman" w:cs="Times New Roman"/>
+          <w:sz w:val="24"/>
+          <w:szCs w:val="24"/>
+        </w:rPr>
+      </w:pPr>
+      <w:r>
+        <w:rPr>
+          <w:rFonts w:ascii="Times New Roman" w:hAnsi="Times New Roman" w:cs="Times New Roman"/>
+          <w:noProof/>
+          <w:sz w:val="24"/>
+          <w:szCs w:val="24"/>
+        </w:rPr>
+        <w:lastRenderedPageBreak/>
+        <w:drawing>
+          <wp:inline distT="0" distB="0" distL="0" distR="0" wp14:anchorId="38779A51" wp14:editId="5F67E4A0">
+            <wp:extent cx="4039744" cy="5197773"/>
+            <wp:effectExtent l="0" t="0" r="0" b="3175"/>
+            <wp:docPr id="2" name="Picture 2"/>
+            <wp:cNvGraphicFramePr>
+              <a:graphicFrameLocks xmlns:a="http://schemas.openxmlformats.org/drawingml/2006/main" noChangeAspect="1"/>
+            </wp:cNvGraphicFramePr>
+            <a:graphic xmlns:a="http://schemas.openxmlformats.org/drawingml/2006/main">
+              <a:graphicData uri="http://schemas.openxmlformats.org/drawingml/2006/picture">
+                <pic:pic xmlns:pic="http://schemas.openxmlformats.org/drawingml/2006/picture">
+                  <pic:nvPicPr>
+                    <pic:cNvPr id="0" name="Picture 2"/>
+                    <pic:cNvPicPr>
+                      <a:picLocks noChangeAspect="1" noChangeArrowheads="1"/>
+                    </pic:cNvPicPr>
+                  </pic:nvPicPr>
+                  <pic:blipFill>
+                    <a:blip r:embed="rId10" cstate="print">
+                      <a:extLst>
+                        <a:ext uri="{28A0092B-C50C-407E-A947-70E740481C1C}">
+                          <a14:useLocalDpi xmlns:a14="http://schemas.microsoft.com/office/drawing/2010/main" val="0"/>
+                        </a:ext>
+                      </a:extLst>
+                    </a:blip>
+                    <a:srcRect/>
+                    <a:stretch>
+                      <a:fillRect/>
+                    </a:stretch>
+                  </pic:blipFill>
+                  <pic:spPr bwMode="auto">
+                    <a:xfrm>
+                      <a:off x="0" y="0"/>
+                      <a:ext cx="4059876" cy="5223675"/>
+                    </a:xfrm>
+                    <a:prstGeom prst="rect">
+                      <a:avLst/>
+                    </a:prstGeom>
+                    <a:noFill/>
+                    <a:ln>
+                      <a:noFill/>
+                    </a:ln>
+                  </pic:spPr>
+                </pic:pic>
+              </a:graphicData>
+            </a:graphic>
+          </wp:inline>
+        </w:drawing>
+      </w:r>
+    </w:p>
+    <w:p>
+      <w:pPr>
+        <w:spacing w:line="240" w:lineRule="auto"/>
+        <w:ind w:left="708" w:firstLine="1"/>
+        <w:jc w:val="both"/>
+        <w:rPr>
+          <w:rFonts w:ascii="Times New Roman" w:hAnsi="Times New Roman" w:cs="Times New Roman"/>
+          <w:sz w:val="24"/>
+          <w:szCs w:val="24"/>
+        </w:rPr>
+      </w:pPr>
+      <w:r>
+        <w:rPr>
+          <w:rFonts w:ascii="Times New Roman" w:hAnsi="Times New Roman" w:cs="Times New Roman"/>
+          <w:sz w:val="24"/>
+          <w:szCs w:val="24"/>
+        </w:rPr>
+        <w:t xml:space="preserve">    3. </w:t>
+      </w:r>
+      <w:r>
+        <w:rPr>
+          <w:rFonts w:ascii="Times New Roman" w:hAnsi="Times New Roman" w:cs="Times New Roman"/>
+          <w:b/>
+          <w:sz w:val="24"/>
+          <w:szCs w:val="24"/>
+        </w:rPr>
+        <w:t>Pagina „Zaruri”</w:t>
+      </w:r>
+      <w:r>
+        <w:rPr>
+          <w:rFonts w:ascii="Times New Roman" w:hAnsi="Times New Roman" w:cs="Times New Roman"/>
+          <w:sz w:val="24"/>
+          <w:szCs w:val="24"/>
+        </w:rPr>
+        <w:t xml:space="preserve"> ofera posibilitatea simularii aruncarii unui zar sau a unei monede, printr-o apasare de buton. Casutele din stanga butoanelor reprezinta numarul de repetitii al procesului. In Dungeons and Dragons, este cateodata necesar sa aruncam mai mult de un singur zar de un anumit fel, astfel exista posibilitatea aruncarii a pana la 100 de ori, rezultatele fiind afisate in casuta din dreapta.</w:t>
+      </w:r>
+    </w:p>
+    <w:p>
+      <w:pPr>
+        <w:spacing w:line="240" w:lineRule="auto"/>
+        <w:ind w:left="708" w:firstLine="1"/>
+        <w:jc w:val="both"/>
+        <w:rPr>
+          <w:rFonts w:ascii="Times New Roman" w:hAnsi="Times New Roman" w:cs="Times New Roman"/>
+          <w:sz w:val="24"/>
+          <w:szCs w:val="24"/>
+        </w:rPr>
+      </w:pPr>
+      <w:r>
+        <w:rPr>
+          <w:rFonts w:ascii="Times New Roman" w:hAnsi="Times New Roman" w:cs="Times New Roman"/>
+          <w:sz w:val="24"/>
+          <w:szCs w:val="24"/>
+        </w:rPr>
+        <w:t xml:space="preserve">    4</w:t>
+      </w:r>
+      <w:r>
+        <w:rPr>
+          <w:rFonts w:ascii="Times New Roman" w:hAnsi="Times New Roman" w:cs="Times New Roman"/>
+          <w:b/>
+          <w:sz w:val="24"/>
+          <w:szCs w:val="24"/>
+        </w:rPr>
+        <w:t>. Pagina „Spune-ti ideea!”</w:t>
+      </w:r>
+      <w:r>
+        <w:rPr>
+          <w:rFonts w:ascii="Times New Roman" w:hAnsi="Times New Roman" w:cs="Times New Roman"/>
+          <w:sz w:val="24"/>
+          <w:szCs w:val="24"/>
+        </w:rPr>
+        <w:t xml:space="preserve"> ofera un formular care trebuie completat pentru postarea unui articol pe site, acompaniat de un titlu si numele autorului. Pe pagina va aparea un mesaj dupa trimitere, mentionand daca a fost adaugat sau nu in</w:t>
       </w:r>
       <w:bookmarkStart w:id="0" w:name="_GoBack"/>
       <w:bookmarkEnd w:id="0"/>
@@ -903,7 +1215,7 @@
           <w:sz w:val="24"/>
           <w:szCs w:val="24"/>
         </w:rPr>
-        <w:t xml:space="preserve"> </w:t>
+        <w:t xml:space="preserve"> baza de date.</w:t>
       </w:r>
     </w:p>
     <w:p>
@@ -944,6 +1256,669 @@
     </w:p>
     <w:p>
       <w:pPr>
+        <w:pStyle w:val="ListParagraph"/>
+        <w:tabs>
+          <w:tab w:val="left" w:pos="709"/>
+        </w:tabs>
+        <w:ind w:left="709"/>
+        <w:jc w:val="both"/>
+        <w:rPr>
+          <w:rFonts w:ascii="Times New Roman" w:hAnsi="Times New Roman" w:cs="Times New Roman"/>
+          <w:sz w:val="24"/>
+          <w:szCs w:val="24"/>
+        </w:rPr>
+      </w:pPr>
+      <w:r>
+        <w:rPr>
+          <w:rFonts w:ascii="Times New Roman" w:hAnsi="Times New Roman" w:cs="Times New Roman"/>
+          <w:sz w:val="24"/>
+          <w:szCs w:val="24"/>
+        </w:rPr>
+        <w:t>Voi explica in continuare modul in care functioneaza mecanica de aruncat zaruri a aplicatiei. Exista in „zaruri.php” urmatoarea functie:</w:t>
+      </w:r>
+    </w:p>
+    <w:p>
+      <w:pPr>
+        <w:pStyle w:val="ListParagraph"/>
+        <w:tabs>
+          <w:tab w:val="left" w:pos="709"/>
+        </w:tabs>
+        <w:ind w:left="709"/>
+        <w:jc w:val="both"/>
+        <w:rPr>
+          <w:rFonts w:ascii="Times New Roman" w:hAnsi="Times New Roman" w:cs="Times New Roman"/>
+          <w:sz w:val="24"/>
+          <w:szCs w:val="24"/>
+        </w:rPr>
+      </w:pPr>
+      <w:r>
+        <w:rPr>
+          <w:rFonts w:ascii="Times New Roman" w:hAnsi="Times New Roman" w:cs="Times New Roman"/>
+          <w:sz w:val="24"/>
+          <w:szCs w:val="24"/>
+        </w:rPr>
+        <w:t>function randomize(id, tip){</w:t>
+      </w:r>
+      <w:r>
+        <w:rPr>
+          <w:noProof/>
+          <w:sz w:val="24"/>
+          <w:szCs w:val="24"/>
+        </w:rPr>
+        <w:t xml:space="preserve"> </w:t>
+      </w:r>
+    </w:p>
+    <w:p>
+      <w:pPr>
+        <w:pStyle w:val="ListParagraph"/>
+        <w:tabs>
+          <w:tab w:val="left" w:pos="709"/>
+        </w:tabs>
+        <w:ind w:left="709"/>
+        <w:jc w:val="both"/>
+        <w:rPr>
+          <w:rFonts w:ascii="Times New Roman" w:hAnsi="Times New Roman" w:cs="Times New Roman"/>
+          <w:sz w:val="24"/>
+          <w:szCs w:val="24"/>
+        </w:rPr>
+      </w:pPr>
+      <w:r>
+        <w:rPr>
+          <w:rFonts w:ascii="Times New Roman" w:hAnsi="Times New Roman" w:cs="Times New Roman"/>
+          <w:sz w:val="24"/>
+          <w:szCs w:val="24"/>
+        </w:rPr>
+        <w:tab/>
+        <w:t>$resultText = "";</w:t>
+      </w:r>
+    </w:p>
+    <w:p>
+      <w:pPr>
+        <w:pStyle w:val="ListParagraph"/>
+        <w:tabs>
+          <w:tab w:val="left" w:pos="709"/>
+        </w:tabs>
+        <w:ind w:left="709"/>
+        <w:jc w:val="both"/>
+        <w:rPr>
+          <w:rFonts w:ascii="Times New Roman" w:hAnsi="Times New Roman" w:cs="Times New Roman"/>
+          <w:sz w:val="24"/>
+          <w:szCs w:val="24"/>
+        </w:rPr>
+      </w:pPr>
+      <w:r>
+        <w:rPr>
+          <w:rFonts w:ascii="Times New Roman" w:hAnsi="Times New Roman" w:cs="Times New Roman"/>
+          <w:sz w:val="24"/>
+          <w:szCs w:val="24"/>
+        </w:rPr>
+        <w:tab/>
+        <w:t>$q = parseInt($('#cant'+id+' option:selected').val());</w:t>
+      </w:r>
+    </w:p>
+    <w:p>
+      <w:pPr>
+        <w:pStyle w:val="ListParagraph"/>
+        <w:tabs>
+          <w:tab w:val="left" w:pos="709"/>
+        </w:tabs>
+        <w:ind w:left="709"/>
+        <w:jc w:val="both"/>
+        <w:rPr>
+          <w:rFonts w:ascii="Times New Roman" w:hAnsi="Times New Roman" w:cs="Times New Roman"/>
+          <w:sz w:val="24"/>
+          <w:szCs w:val="24"/>
+        </w:rPr>
+      </w:pPr>
+      <w:r>
+        <w:rPr>
+          <w:rFonts w:ascii="Times New Roman" w:hAnsi="Times New Roman" w:cs="Times New Roman"/>
+          <w:sz w:val="24"/>
+          <w:szCs w:val="24"/>
+        </w:rPr>
+        <w:tab/>
+        <w:t>for(var i = 1; i &lt;= $q; i++){</w:t>
+      </w:r>
+    </w:p>
+    <w:p>
+      <w:pPr>
+        <w:pStyle w:val="ListParagraph"/>
+        <w:tabs>
+          <w:tab w:val="left" w:pos="709"/>
+        </w:tabs>
+        <w:ind w:left="709"/>
+        <w:jc w:val="both"/>
+        <w:rPr>
+          <w:rFonts w:ascii="Times New Roman" w:hAnsi="Times New Roman" w:cs="Times New Roman"/>
+          <w:sz w:val="24"/>
+          <w:szCs w:val="24"/>
+        </w:rPr>
+      </w:pPr>
+      <w:r>
+        <w:rPr>
+          <w:rFonts w:ascii="Times New Roman" w:hAnsi="Times New Roman" w:cs="Times New Roman"/>
+          <w:sz w:val="24"/>
+          <w:szCs w:val="24"/>
+        </w:rPr>
+        <w:tab/>
+      </w:r>
+      <w:r>
+        <w:rPr>
+          <w:rFonts w:ascii="Times New Roman" w:hAnsi="Times New Roman" w:cs="Times New Roman"/>
+          <w:sz w:val="24"/>
+          <w:szCs w:val="24"/>
+        </w:rPr>
+        <w:tab/>
+        <w:t>var val = Math.floor((Math.random() * parseInt(tip)) + 1);</w:t>
+      </w:r>
+    </w:p>
+    <w:p>
+      <w:pPr>
+        <w:pStyle w:val="ListParagraph"/>
+        <w:tabs>
+          <w:tab w:val="left" w:pos="709"/>
+        </w:tabs>
+        <w:ind w:left="709"/>
+        <w:jc w:val="both"/>
+        <w:rPr>
+          <w:rFonts w:ascii="Times New Roman" w:hAnsi="Times New Roman" w:cs="Times New Roman"/>
+          <w:sz w:val="24"/>
+          <w:szCs w:val="24"/>
+        </w:rPr>
+      </w:pPr>
+      <w:r>
+        <w:rPr>
+          <w:rFonts w:ascii="Times New Roman" w:hAnsi="Times New Roman" w:cs="Times New Roman"/>
+          <w:sz w:val="24"/>
+          <w:szCs w:val="24"/>
+        </w:rPr>
+        <w:lastRenderedPageBreak/>
+        <w:tab/>
+      </w:r>
+      <w:r>
+        <w:rPr>
+          <w:rFonts w:ascii="Times New Roman" w:hAnsi="Times New Roman" w:cs="Times New Roman"/>
+          <w:sz w:val="24"/>
+          <w:szCs w:val="24"/>
+        </w:rPr>
+        <w:tab/>
+        <w:t>if(tip == 2) val = val==1?"cap":"pajura";</w:t>
+      </w:r>
+    </w:p>
+    <w:p>
+      <w:pPr>
+        <w:pStyle w:val="ListParagraph"/>
+        <w:tabs>
+          <w:tab w:val="left" w:pos="709"/>
+        </w:tabs>
+        <w:ind w:left="709"/>
+        <w:jc w:val="both"/>
+        <w:rPr>
+          <w:rFonts w:ascii="Times New Roman" w:hAnsi="Times New Roman" w:cs="Times New Roman"/>
+          <w:sz w:val="24"/>
+          <w:szCs w:val="24"/>
+        </w:rPr>
+      </w:pPr>
+      <w:r>
+        <w:rPr>
+          <w:rFonts w:ascii="Times New Roman" w:hAnsi="Times New Roman" w:cs="Times New Roman"/>
+          <w:sz w:val="24"/>
+          <w:szCs w:val="24"/>
+        </w:rPr>
+        <w:tab/>
+      </w:r>
+      <w:r>
+        <w:rPr>
+          <w:rFonts w:ascii="Times New Roman" w:hAnsi="Times New Roman" w:cs="Times New Roman"/>
+          <w:sz w:val="24"/>
+          <w:szCs w:val="24"/>
+        </w:rPr>
+        <w:tab/>
+        <w:t xml:space="preserve">else if(tip == 100) val = Math.floor(val/10)*10;  </w:t>
+      </w:r>
+    </w:p>
+    <w:p>
+      <w:pPr>
+        <w:pStyle w:val="ListParagraph"/>
+        <w:tabs>
+          <w:tab w:val="left" w:pos="709"/>
+        </w:tabs>
+        <w:ind w:left="709"/>
+        <w:jc w:val="both"/>
+        <w:rPr>
+          <w:rFonts w:ascii="Times New Roman" w:hAnsi="Times New Roman" w:cs="Times New Roman"/>
+          <w:sz w:val="24"/>
+          <w:szCs w:val="24"/>
+        </w:rPr>
+      </w:pPr>
+      <w:r>
+        <w:rPr>
+          <w:rFonts w:ascii="Times New Roman" w:hAnsi="Times New Roman" w:cs="Times New Roman"/>
+          <w:sz w:val="24"/>
+          <w:szCs w:val="24"/>
+        </w:rPr>
+        <w:tab/>
+      </w:r>
+      <w:r>
+        <w:rPr>
+          <w:rFonts w:ascii="Times New Roman" w:hAnsi="Times New Roman" w:cs="Times New Roman"/>
+          <w:sz w:val="24"/>
+          <w:szCs w:val="24"/>
+        </w:rPr>
+        <w:tab/>
+        <w:t>$resultText+=val+" ";</w:t>
+      </w:r>
+    </w:p>
+    <w:p>
+      <w:pPr>
+        <w:pStyle w:val="ListParagraph"/>
+        <w:tabs>
+          <w:tab w:val="left" w:pos="709"/>
+        </w:tabs>
+        <w:ind w:left="709"/>
+        <w:jc w:val="both"/>
+        <w:rPr>
+          <w:rFonts w:ascii="Times New Roman" w:hAnsi="Times New Roman" w:cs="Times New Roman"/>
+          <w:sz w:val="24"/>
+          <w:szCs w:val="24"/>
+        </w:rPr>
+      </w:pPr>
+      <w:r>
+        <w:rPr>
+          <w:rFonts w:ascii="Times New Roman" w:hAnsi="Times New Roman" w:cs="Times New Roman"/>
+          <w:sz w:val="24"/>
+          <w:szCs w:val="24"/>
+        </w:rPr>
+        <w:tab/>
+      </w:r>
+      <w:r>
+        <w:rPr>
+          <w:rFonts w:ascii="Times New Roman" w:hAnsi="Times New Roman" w:cs="Times New Roman"/>
+          <w:sz w:val="24"/>
+          <w:szCs w:val="24"/>
+        </w:rPr>
+        <w:tab/>
+        <w:t>console.log(val);</w:t>
+      </w:r>
+    </w:p>
+    <w:p>
+      <w:pPr>
+        <w:pStyle w:val="ListParagraph"/>
+        <w:tabs>
+          <w:tab w:val="left" w:pos="709"/>
+        </w:tabs>
+        <w:ind w:left="709"/>
+        <w:jc w:val="both"/>
+        <w:rPr>
+          <w:rFonts w:ascii="Times New Roman" w:hAnsi="Times New Roman" w:cs="Times New Roman"/>
+          <w:sz w:val="24"/>
+          <w:szCs w:val="24"/>
+        </w:rPr>
+      </w:pPr>
+      <w:r>
+        <w:rPr>
+          <w:rFonts w:ascii="Times New Roman" w:hAnsi="Times New Roman" w:cs="Times New Roman"/>
+          <w:sz w:val="24"/>
+          <w:szCs w:val="24"/>
+        </w:rPr>
+        <w:tab/>
+        <w:t>}</w:t>
+      </w:r>
+    </w:p>
+    <w:p>
+      <w:pPr>
+        <w:pStyle w:val="ListParagraph"/>
+        <w:tabs>
+          <w:tab w:val="left" w:pos="709"/>
+        </w:tabs>
+        <w:ind w:left="709"/>
+        <w:jc w:val="both"/>
+        <w:rPr>
+          <w:rFonts w:ascii="Times New Roman" w:hAnsi="Times New Roman" w:cs="Times New Roman"/>
+          <w:sz w:val="24"/>
+          <w:szCs w:val="24"/>
+        </w:rPr>
+      </w:pPr>
+      <w:r>
+        <w:rPr>
+          <w:rFonts w:ascii="Times New Roman" w:hAnsi="Times New Roman" w:cs="Times New Roman"/>
+          <w:sz w:val="24"/>
+          <w:szCs w:val="24"/>
+        </w:rPr>
+        <w:tab/>
+        <w:t>$('#text'+id).val($resultText);</w:t>
+      </w:r>
+    </w:p>
+    <w:p>
+      <w:pPr>
+        <w:pStyle w:val="ListParagraph"/>
+        <w:tabs>
+          <w:tab w:val="left" w:pos="709"/>
+        </w:tabs>
+        <w:ind w:left="709"/>
+        <w:jc w:val="both"/>
+        <w:rPr>
+          <w:rFonts w:ascii="Times New Roman" w:hAnsi="Times New Roman" w:cs="Times New Roman"/>
+          <w:sz w:val="24"/>
+          <w:szCs w:val="24"/>
+        </w:rPr>
+      </w:pPr>
+      <w:r>
+        <w:rPr>
+          <w:rFonts w:ascii="Times New Roman" w:hAnsi="Times New Roman" w:cs="Times New Roman"/>
+          <w:sz w:val="24"/>
+          <w:szCs w:val="24"/>
+        </w:rPr>
+        <w:t>}</w:t>
+      </w:r>
+    </w:p>
+    <w:p>
+      <w:pPr>
+        <w:pStyle w:val="ListParagraph"/>
+        <w:tabs>
+          <w:tab w:val="left" w:pos="709"/>
+        </w:tabs>
+        <w:ind w:left="709"/>
+        <w:jc w:val="both"/>
+        <w:rPr>
+          <w:rFonts w:ascii="Times New Roman" w:hAnsi="Times New Roman" w:cs="Times New Roman"/>
+          <w:sz w:val="24"/>
+          <w:szCs w:val="24"/>
+        </w:rPr>
+      </w:pPr>
+      <w:r>
+        <w:rPr>
+          <w:rFonts w:ascii="Times New Roman" w:hAnsi="Times New Roman" w:cs="Times New Roman"/>
+          <w:sz w:val="24"/>
+          <w:szCs w:val="24"/>
+        </w:rPr>
+        <w:t>Aceasta functie scrisa in Javascript/jQuery primeste 2 parametri, „tip” care reprezinta tipul de zar, primind valori de la 2 (moneda) pana la 100</w:t>
+      </w:r>
+      <w:r>
+        <w:rPr>
+          <w:rFonts w:ascii="Times New Roman" w:hAnsi="Times New Roman" w:cs="Times New Roman"/>
+          <w:sz w:val="24"/>
+          <w:szCs w:val="24"/>
+        </w:rPr>
+        <w:t>. Variabila id este folosita pentru a lua informatiile din campul corespunzator cantitatii alese pentru zarul cerut sia fisarea in casuta text buna. Se foloseste o structura repetitiva „for” pentru a repeta actiunea de mai multe ori, concatenand rezultatele aruncarilor si afisandu-le la final in caseta text.</w:t>
+      </w:r>
+    </w:p>
+    <w:p>
+      <w:pPr>
+        <w:pStyle w:val="ListParagraph"/>
+        <w:tabs>
+          <w:tab w:val="left" w:pos="709"/>
+        </w:tabs>
+        <w:ind w:left="709"/>
+        <w:jc w:val="both"/>
+        <w:rPr>
+          <w:rFonts w:ascii="Times New Roman" w:hAnsi="Times New Roman" w:cs="Times New Roman"/>
+          <w:sz w:val="24"/>
+          <w:szCs w:val="24"/>
+        </w:rPr>
+      </w:pPr>
+      <w:r>
+        <w:rPr>
+          <w:rFonts w:ascii="Times New Roman" w:hAnsi="Times New Roman" w:cs="Times New Roman"/>
+          <w:sz w:val="24"/>
+          <w:szCs w:val="24"/>
+        </w:rPr>
+        <w:t>Urmatoarea functie scrie optiunile in &lt;select&gt;, pentru a evita scrierea manuala si repetitia obositoare:</w:t>
+      </w:r>
+    </w:p>
+    <w:p>
+      <w:pPr>
+        <w:pStyle w:val="ListParagraph"/>
+        <w:tabs>
+          <w:tab w:val="left" w:pos="709"/>
+        </w:tabs>
+        <w:ind w:left="709"/>
+        <w:jc w:val="both"/>
+        <w:rPr>
+          <w:rFonts w:ascii="Times New Roman" w:hAnsi="Times New Roman" w:cs="Times New Roman"/>
+          <w:sz w:val="24"/>
+          <w:szCs w:val="24"/>
+        </w:rPr>
+      </w:pPr>
+    </w:p>
+    <w:p>
+      <w:pPr>
+        <w:pStyle w:val="ListParagraph"/>
+        <w:tabs>
+          <w:tab w:val="left" w:pos="709"/>
+        </w:tabs>
+        <w:ind w:left="709"/>
+        <w:jc w:val="both"/>
+        <w:rPr>
+          <w:rFonts w:ascii="Times New Roman" w:hAnsi="Times New Roman" w:cs="Times New Roman"/>
+          <w:sz w:val="24"/>
+          <w:szCs w:val="24"/>
+        </w:rPr>
+      </w:pPr>
+      <w:r>
+        <w:rPr>
+          <w:rFonts w:ascii="Times New Roman" w:hAnsi="Times New Roman" w:cs="Times New Roman"/>
+          <w:sz w:val="24"/>
+          <w:szCs w:val="24"/>
+        </w:rPr>
+        <w:t>function writeOptions(){</w:t>
+      </w:r>
+    </w:p>
+    <w:p>
+      <w:pPr>
+        <w:pStyle w:val="ListParagraph"/>
+        <w:tabs>
+          <w:tab w:val="left" w:pos="709"/>
+        </w:tabs>
+        <w:ind w:left="709"/>
+        <w:jc w:val="both"/>
+        <w:rPr>
+          <w:rFonts w:ascii="Times New Roman" w:hAnsi="Times New Roman" w:cs="Times New Roman"/>
+          <w:sz w:val="24"/>
+          <w:szCs w:val="24"/>
+        </w:rPr>
+      </w:pPr>
+      <w:r>
+        <w:rPr>
+          <w:rFonts w:ascii="Times New Roman" w:hAnsi="Times New Roman" w:cs="Times New Roman"/>
+          <w:sz w:val="24"/>
+          <w:szCs w:val="24"/>
+        </w:rPr>
+        <w:t>for($x = 1; $x &lt;= 100; $x++) echo "&lt;option value='$x'&gt;x$x&lt;/option&gt;";</w:t>
+      </w:r>
+    </w:p>
+    <w:p>
+      <w:pPr>
+        <w:pStyle w:val="ListParagraph"/>
+        <w:tabs>
+          <w:tab w:val="left" w:pos="709"/>
+        </w:tabs>
+        <w:ind w:left="709"/>
+        <w:jc w:val="both"/>
+        <w:rPr>
+          <w:rFonts w:ascii="Times New Roman" w:hAnsi="Times New Roman" w:cs="Times New Roman"/>
+          <w:sz w:val="24"/>
+          <w:szCs w:val="24"/>
+        </w:rPr>
+      </w:pPr>
+      <w:r>
+        <w:rPr>
+          <w:rFonts w:ascii="Times New Roman" w:hAnsi="Times New Roman" w:cs="Times New Roman"/>
+          <w:sz w:val="24"/>
+          <w:szCs w:val="24"/>
+        </w:rPr>
+        <w:t>}</w:t>
+      </w:r>
+    </w:p>
+    <w:p>
+      <w:pPr>
+        <w:pStyle w:val="ListParagraph"/>
+        <w:tabs>
+          <w:tab w:val="left" w:pos="709"/>
+        </w:tabs>
+        <w:ind w:left="709"/>
+        <w:jc w:val="both"/>
+        <w:rPr>
+          <w:rFonts w:ascii="Times New Roman" w:hAnsi="Times New Roman" w:cs="Times New Roman"/>
+          <w:sz w:val="24"/>
+          <w:szCs w:val="24"/>
+        </w:rPr>
+      </w:pPr>
+      <w:r>
+        <w:rPr>
+          <w:rFonts w:ascii="Times New Roman" w:hAnsi="Times New Roman" w:cs="Times New Roman"/>
+          <w:sz w:val="24"/>
+          <w:szCs w:val="24"/>
+        </w:rPr>
+        <w:t>Si este apelata in fiecare &lt;select&gt; corespunzator unui zar. Codul html asociat uni zar arata in felul urmator:</w:t>
+      </w:r>
+    </w:p>
+    <w:p>
+      <w:pPr>
+        <w:pStyle w:val="ListParagraph"/>
+        <w:tabs>
+          <w:tab w:val="left" w:pos="709"/>
+        </w:tabs>
+        <w:ind w:left="709"/>
+        <w:jc w:val="both"/>
+        <w:rPr>
+          <w:rFonts w:ascii="Times New Roman" w:hAnsi="Times New Roman" w:cs="Times New Roman"/>
+          <w:sz w:val="24"/>
+          <w:szCs w:val="24"/>
+        </w:rPr>
+      </w:pPr>
+      <w:r>
+        <w:rPr>
+          <w:rFonts w:ascii="Times New Roman" w:hAnsi="Times New Roman" w:cs="Times New Roman"/>
+          <w:sz w:val="24"/>
+          <w:szCs w:val="24"/>
+        </w:rPr>
+        <w:tab/>
+        <w:t>&lt;select id="cant7"&gt;</w:t>
+      </w:r>
+    </w:p>
+    <w:p>
+      <w:pPr>
+        <w:pStyle w:val="ListParagraph"/>
+        <w:tabs>
+          <w:tab w:val="left" w:pos="709"/>
+        </w:tabs>
+        <w:ind w:left="709"/>
+        <w:jc w:val="both"/>
+        <w:rPr>
+          <w:rFonts w:ascii="Times New Roman" w:hAnsi="Times New Roman" w:cs="Times New Roman"/>
+          <w:sz w:val="24"/>
+          <w:szCs w:val="24"/>
+        </w:rPr>
+      </w:pPr>
+      <w:r>
+        <w:rPr>
+          <w:rFonts w:ascii="Times New Roman" w:hAnsi="Times New Roman" w:cs="Times New Roman"/>
+          <w:sz w:val="24"/>
+          <w:szCs w:val="24"/>
+        </w:rPr>
+        <w:tab/>
+        <w:t>&lt;?php writeOptions(); ?&gt;</w:t>
+      </w:r>
+    </w:p>
+    <w:p>
+      <w:pPr>
+        <w:pStyle w:val="ListParagraph"/>
+        <w:tabs>
+          <w:tab w:val="left" w:pos="709"/>
+        </w:tabs>
+        <w:ind w:left="709"/>
+        <w:jc w:val="both"/>
+        <w:rPr>
+          <w:rFonts w:ascii="Times New Roman" w:hAnsi="Times New Roman" w:cs="Times New Roman"/>
+          <w:sz w:val="24"/>
+          <w:szCs w:val="24"/>
+        </w:rPr>
+      </w:pPr>
+      <w:r>
+        <w:rPr>
+          <w:rFonts w:ascii="Times New Roman" w:hAnsi="Times New Roman" w:cs="Times New Roman"/>
+          <w:sz w:val="24"/>
+          <w:szCs w:val="24"/>
+        </w:rPr>
+        <w:tab/>
+        <w:t>&lt;/select&gt;</w:t>
+      </w:r>
+    </w:p>
+    <w:p>
+      <w:pPr>
+        <w:pStyle w:val="ListParagraph"/>
+        <w:tabs>
+          <w:tab w:val="left" w:pos="709"/>
+        </w:tabs>
+        <w:ind w:left="709"/>
+        <w:jc w:val="both"/>
+        <w:rPr>
+          <w:rFonts w:ascii="Times New Roman" w:hAnsi="Times New Roman" w:cs="Times New Roman"/>
+          <w:sz w:val="24"/>
+          <w:szCs w:val="24"/>
+        </w:rPr>
+      </w:pPr>
+      <w:r>
+        <w:rPr>
+          <w:rFonts w:ascii="Times New Roman" w:hAnsi="Times New Roman" w:cs="Times New Roman"/>
+          <w:sz w:val="24"/>
+          <w:szCs w:val="24"/>
+        </w:rPr>
+        <w:tab/>
+        <w:t>&lt;button onclick="randomize(7,20)" style="background-color:rgba(0,0,0,0);"&gt;&lt;img src="../media/d20.png" width="150"&gt;&lt;/button&gt;</w:t>
+      </w:r>
+    </w:p>
+    <w:p>
+      <w:pPr>
+        <w:pStyle w:val="ListParagraph"/>
+        <w:tabs>
+          <w:tab w:val="left" w:pos="709"/>
+        </w:tabs>
+        <w:ind w:left="709"/>
+        <w:jc w:val="both"/>
+        <w:rPr>
+          <w:rFonts w:ascii="Times New Roman" w:hAnsi="Times New Roman" w:cs="Times New Roman"/>
+          <w:sz w:val="24"/>
+          <w:szCs w:val="24"/>
+        </w:rPr>
+      </w:pPr>
+      <w:r>
+        <w:rPr>
+          <w:rFonts w:ascii="Times New Roman" w:hAnsi="Times New Roman" w:cs="Times New Roman"/>
+          <w:sz w:val="24"/>
+          <w:szCs w:val="24"/>
+        </w:rPr>
+        <w:tab/>
+        <w:t>&lt;textarea id="text7" readonly style="height:150px;width:50%;"&gt;&lt;/textarea&gt;</w:t>
+      </w:r>
+    </w:p>
+    <w:p>
+      <w:pPr>
+        <w:pStyle w:val="ListParagraph"/>
+        <w:tabs>
+          <w:tab w:val="left" w:pos="709"/>
+        </w:tabs>
+        <w:ind w:left="709"/>
+        <w:jc w:val="both"/>
+        <w:rPr>
+          <w:rFonts w:ascii="Times New Roman" w:hAnsi="Times New Roman" w:cs="Times New Roman"/>
+          <w:sz w:val="24"/>
+          <w:szCs w:val="24"/>
+        </w:rPr>
+      </w:pPr>
+      <w:r>
+        <w:rPr>
+          <w:rFonts w:ascii="Times New Roman" w:hAnsi="Times New Roman" w:cs="Times New Roman"/>
+          <w:sz w:val="24"/>
+          <w:szCs w:val="24"/>
+        </w:rPr>
+        <w:br/>
+        <w:t>Acesta are un &lt;select&gt; pentru numarul de aruncari, un buton care apeleaza functia de randomize, si un &lt;textarea&gt; pentru afisarea rezultatului.</w:t>
+      </w:r>
+    </w:p>
+    <w:p>
+      <w:pPr>
         <w:spacing w:line="360" w:lineRule="auto"/>
         <w:jc w:val="both"/>
       </w:pPr>
@@ -1024,8 +1999,8 @@
         <w:spacing w:line="360" w:lineRule="auto"/>
         <w:jc w:val="both"/>
         <w:rPr>
-          <w:sz w:val="28"/>
-          <w:szCs w:val="28"/>
+          <w:sz w:val="24"/>
+          <w:szCs w:val="24"/>
         </w:rPr>
       </w:pPr>
       <w:r>
@@ -1062,6 +2037,42 @@
           <w:szCs w:val="24"/>
         </w:rPr>
         <w:t>ia</w:t>
+      </w:r>
+    </w:p>
+    <w:p>
+      <w:pPr>
+        <w:spacing w:line="360" w:lineRule="auto"/>
+        <w:jc w:val="both"/>
+        <w:rPr>
+          <w:sz w:val="24"/>
+          <w:szCs w:val="24"/>
+        </w:rPr>
+      </w:pPr>
+      <w:r>
+        <w:rPr>
+          <w:sz w:val="24"/>
+          <w:szCs w:val="24"/>
+        </w:rPr>
+        <w:tab/>
+        <w:t>fisierele .php sunt paginile aplicatiei, se gasesc in folderul „html”</w:t>
+      </w:r>
+    </w:p>
+    <w:p>
+      <w:pPr>
+        <w:spacing w:line="360" w:lineRule="auto"/>
+        <w:jc w:val="both"/>
+        <w:rPr>
+          <w:sz w:val="24"/>
+          <w:szCs w:val="24"/>
+        </w:rPr>
+      </w:pPr>
+      <w:r>
+        <w:rPr>
+          <w:sz w:val="24"/>
+          <w:szCs w:val="24"/>
+        </w:rPr>
+        <w:tab/>
+        <w:t>in folderul „media” exista poze folosite in aplicatie</w:t>
       </w:r>
     </w:p>
     <w:p>
@@ -1090,6 +2101,32 @@
         <w:ind w:firstLine="565"/>
         <w:jc w:val="both"/>
         <w:rPr>
+          <w:sz w:val="24"/>
+          <w:szCs w:val="24"/>
+        </w:rPr>
+      </w:pPr>
+      <w:r>
+        <w:rPr>
+          <w:sz w:val="24"/>
+          <w:szCs w:val="24"/>
+        </w:rPr>
+        <w:lastRenderedPageBreak/>
+        <w:t xml:space="preserve">Pe pagina principala se pot observa articolele, cu prima parte din fiecare vizibila, pentru a ajuta utilizatorul sa aleaga un articol pe care il considera relevant pentru ceea ce cauta. </w:t>
+      </w:r>
+      <w:r>
+        <w:rPr>
+          <w:sz w:val="24"/>
+          <w:szCs w:val="24"/>
+        </w:rPr>
+        <w:t xml:space="preserve"> Cu un click pe titlul unei postari se va deschide aceasta si va putea fi citita in intregime. Cu ajutorul meniului de sus se poate trece la celelalte pagini, la Reguli, care contine regulile de joc, o scurta descriere a jocului Dungeons and Dragons, „Zaruri” unde cu un click pe un buton se poate simula aruncarea unui zar reprezentat pe buton, iar acest proces se repeta de un numar de ori ales de utilizator prin &lt;select&gt;-ul din stanga butonului, sau pagina „Spune-ti ideea!” unde completand formularul se pot introduce articole ce vor aparea pe prima pagina a aplicatiei.</w:t>
+      </w:r>
+    </w:p>
+    <w:p>
+      <w:pPr>
+        <w:spacing w:line="360" w:lineRule="auto"/>
+        <w:ind w:firstLine="565"/>
+        <w:jc w:val="both"/>
+        <w:rPr>
           <w:b/>
           <w:sz w:val="28"/>
           <w:szCs w:val="28"/>
@@ -1152,7 +2189,6 @@
         <w:rPr>
           <w:lang w:val="fr-FR"/>
         </w:rPr>
-        <w:lastRenderedPageBreak/>
         <w:tab/>
       </w:r>
       <w:r>
@@ -1227,7 +2263,7 @@
           <w:lang w:val="fr-FR"/>
         </w:rPr>
       </w:pPr>
-      <w:hyperlink r:id="rId9" w:history="1">
+      <w:hyperlink r:id="rId11" w:history="1">
         <w:r>
           <w:rPr>
             <w:rStyle w:val="Hyperlink"/>
@@ -1249,7 +2285,7 @@
           <w:lang w:val="fr-FR"/>
         </w:rPr>
       </w:pPr>
-      <w:hyperlink r:id="rId10" w:history="1">
+      <w:hyperlink r:id="rId12" w:history="1">
         <w:r>
           <w:rPr>
             <w:rStyle w:val="Hyperlink"/>
@@ -1271,7 +2307,7 @@
           <w:lang w:val="fr-FR"/>
         </w:rPr>
       </w:pPr>
-      <w:hyperlink r:id="rId11" w:history="1">
+      <w:hyperlink r:id="rId13" w:history="1">
         <w:r>
           <w:rPr>
             <w:rStyle w:val="Hyperlink"/>
@@ -1281,8 +2317,8 @@
       </w:hyperlink>
     </w:p>
     <w:sectPr>
-      <w:footerReference w:type="default" r:id="rId12"/>
-      <w:footerReference w:type="first" r:id="rId13"/>
+      <w:footerReference w:type="default" r:id="rId14"/>
+      <w:footerReference w:type="first" r:id="rId15"/>
       <w:pgSz w:w="11906" w:h="16838"/>
       <w:pgMar w:top="1417" w:right="1417" w:bottom="1417" w:left="1417" w:header="708" w:footer="708" w:gutter="0"/>
       <w:pgNumType w:start="0"/>
@@ -5113,7 +6149,7 @@
 </file>
 
 <file path=customXml/itemProps1.xml><?xml version="1.0" encoding="utf-8"?>
-<ds:datastoreItem xmlns:ds="http://schemas.openxmlformats.org/officeDocument/2006/customXml" ds:itemID="{937D3CC7-7174-42CC-AFA1-7DD1CB9A4CC6}">
+<ds:datastoreItem xmlns:ds="http://schemas.openxmlformats.org/officeDocument/2006/customXml" ds:itemID="{3096C8D3-EFE7-43D7-8415-A2A652E01278}">
   <ds:schemaRefs>
     <ds:schemaRef ds:uri="http://schemas.openxmlformats.org/officeDocument/2006/bibliography"/>
   </ds:schemaRefs>

</xml_diff>